<commit_message>
Ajout script de base
</commit_message>
<xml_diff>
--- a/MEA/Schema_relationnel.docx
+++ b/MEA/Schema_relationnel.docx
@@ -20,6 +20,165 @@
         </w:rPr>
         <w:t>Schéma relationnel</w:t>
       </w:r>
+    </w:p>
+    <w:p>
+      <w:pPr>
+        <w:rPr>
+          <w:rFonts w:ascii="Times New Roman" w:hAnsi="Times New Roman"/>
+          <w:sz w:val="36"/>
+          <w:szCs w:val="36"/>
+        </w:rPr>
+      </w:pPr>
+    </w:p>
+    <w:p>
+      <w:pPr>
+        <w:rPr>
+          <w:rFonts w:ascii="Times New Roman" w:hAnsi="Times New Roman"/>
+          <w:sz w:val="40"/>
+          <w:szCs w:val="40"/>
+        </w:rPr>
+      </w:pPr>
+      <w:r>
+        <w:rPr>
+          <w:rFonts w:ascii="Times New Roman" w:hAnsi="Times New Roman"/>
+          <w:sz w:val="40"/>
+          <w:szCs w:val="40"/>
+        </w:rPr>
+        <w:t>Utilisateurs (</w:t>
+      </w:r>
+      <w:r>
+        <w:rPr>
+          <w:rFonts w:ascii="Times New Roman" w:hAnsi="Times New Roman"/>
+          <w:sz w:val="40"/>
+          <w:szCs w:val="40"/>
+          <w:u w:val="single"/>
+        </w:rPr>
+        <w:t>id</w:t>
+      </w:r>
+      <w:r>
+        <w:rPr>
+          <w:rFonts w:ascii="Times New Roman" w:hAnsi="Times New Roman"/>
+          <w:sz w:val="40"/>
+          <w:szCs w:val="40"/>
+          <w:u w:val="single"/>
+        </w:rPr>
+        <w:t>Utilisateur</w:t>
+      </w:r>
+      <w:r>
+        <w:rPr>
+          <w:rFonts w:ascii="Times New Roman" w:hAnsi="Times New Roman"/>
+          <w:sz w:val="40"/>
+          <w:szCs w:val="40"/>
+        </w:rPr>
+        <w:t xml:space="preserve">, </w:t>
+      </w:r>
+      <w:r>
+        <w:rPr>
+          <w:rFonts w:ascii="Times New Roman" w:hAnsi="Times New Roman"/>
+          <w:sz w:val="40"/>
+          <w:szCs w:val="40"/>
+        </w:rPr>
+        <w:t>n</w:t>
+      </w:r>
+      <w:r>
+        <w:rPr>
+          <w:rFonts w:ascii="Times New Roman" w:hAnsi="Times New Roman"/>
+          <w:sz w:val="40"/>
+          <w:szCs w:val="40"/>
+        </w:rPr>
+        <w:t>omUtilisateur</w:t>
+      </w:r>
+      <w:r>
+        <w:rPr>
+          <w:rFonts w:ascii="Times New Roman" w:hAnsi="Times New Roman"/>
+          <w:sz w:val="40"/>
+          <w:szCs w:val="40"/>
+        </w:rPr>
+        <w:t xml:space="preserve">, </w:t>
+      </w:r>
+      <w:r>
+        <w:rPr>
+          <w:rFonts w:ascii="Times New Roman" w:hAnsi="Times New Roman"/>
+          <w:sz w:val="40"/>
+          <w:szCs w:val="40"/>
+        </w:rPr>
+        <w:t>m</w:t>
+      </w:r>
+      <w:r>
+        <w:rPr>
+          <w:rFonts w:ascii="Times New Roman" w:hAnsi="Times New Roman"/>
+          <w:sz w:val="40"/>
+          <w:szCs w:val="40"/>
+        </w:rPr>
+        <w:t>otDePasse</w:t>
+      </w:r>
+      <w:r>
+        <w:rPr>
+          <w:rFonts w:ascii="Times New Roman" w:hAnsi="Times New Roman"/>
+          <w:sz w:val="40"/>
+          <w:szCs w:val="40"/>
+        </w:rPr>
+        <w:t xml:space="preserve">, </w:t>
+      </w:r>
+      <w:r>
+        <w:rPr>
+          <w:rFonts w:ascii="Times New Roman" w:hAnsi="Times New Roman"/>
+          <w:sz w:val="40"/>
+          <w:szCs w:val="40"/>
+        </w:rPr>
+        <w:t>s</w:t>
+      </w:r>
+      <w:r>
+        <w:rPr>
+          <w:rFonts w:ascii="Times New Roman" w:hAnsi="Times New Roman"/>
+          <w:sz w:val="40"/>
+          <w:szCs w:val="40"/>
+        </w:rPr>
+        <w:t xml:space="preserve">tatut, </w:t>
+      </w:r>
+      <w:r>
+        <w:rPr>
+          <w:rFonts w:ascii="Times New Roman" w:hAnsi="Times New Roman"/>
+          <w:sz w:val="40"/>
+          <w:szCs w:val="40"/>
+        </w:rPr>
+        <w:t>roleId</w:t>
+      </w:r>
+      <w:r>
+        <w:rPr>
+          <w:rFonts w:ascii="Times New Roman" w:hAnsi="Times New Roman"/>
+          <w:color w:val="000000" w:themeColor="text1"/>
+          <w:sz w:val="40"/>
+          <w:szCs w:val="40"/>
+        </w:rPr>
+        <w:t xml:space="preserve"> </w:t>
+      </w:r>
+      <w:r>
+        <w:rPr>
+          <w:rFonts w:ascii="Times New Roman" w:hAnsi="Times New Roman"/>
+          <w:color w:val="000000" w:themeColor="text1"/>
+          <w:sz w:val="40"/>
+          <w:szCs w:val="40"/>
+        </w:rPr>
+        <w:t xml:space="preserve">, </w:t>
+      </w:r>
+      <w:r>
+        <w:rPr>
+          <w:rFonts w:ascii="Times New Roman" w:hAnsi="Times New Roman"/>
+          <w:color w:val="000000" w:themeColor="text1"/>
+          <w:sz w:val="40"/>
+          <w:szCs w:val="40"/>
+        </w:rPr>
+        <w:t>#idProfil</w:t>
+      </w:r>
+      <w:r>
+        <w:rPr>
+          <w:rFonts w:ascii="Times New Roman" w:hAnsi="Times New Roman"/>
+          <w:sz w:val="40"/>
+          <w:szCs w:val="40"/>
+        </w:rPr>
+        <w:t>)</w:t>
+      </w:r>
       <w:bookmarkStart w:id="0" w:name="_GoBack"/>
       <w:bookmarkEnd w:id="0"/>
     </w:p>
@@ -27,10 +186,92 @@
       <w:pPr>
         <w:rPr>
           <w:rFonts w:ascii="Times New Roman" w:hAnsi="Times New Roman"/>
-          <w:sz w:val="36"/>
-          <w:szCs w:val="36"/>
-        </w:rPr>
-      </w:pPr>
+          <w:sz w:val="40"/>
+          <w:szCs w:val="40"/>
+        </w:rPr>
+      </w:pPr>
+      <w:r>
+        <w:rPr>
+          <w:rFonts w:ascii="Times New Roman" w:hAnsi="Times New Roman"/>
+          <w:sz w:val="40"/>
+          <w:szCs w:val="40"/>
+        </w:rPr>
+        <w:t>Messages</w:t>
+      </w:r>
+      <w:r>
+        <w:rPr>
+          <w:rFonts w:ascii="Times New Roman" w:hAnsi="Times New Roman"/>
+          <w:sz w:val="40"/>
+          <w:szCs w:val="40"/>
+        </w:rPr>
+        <w:t xml:space="preserve"> </w:t>
+      </w:r>
+      <w:r>
+        <w:rPr>
+          <w:rFonts w:ascii="Times New Roman" w:hAnsi="Times New Roman"/>
+          <w:sz w:val="40"/>
+          <w:szCs w:val="40"/>
+        </w:rPr>
+        <w:t>(</w:t>
+      </w:r>
+      <w:r>
+        <w:rPr>
+          <w:rFonts w:ascii="Times New Roman" w:hAnsi="Times New Roman"/>
+          <w:sz w:val="40"/>
+          <w:szCs w:val="40"/>
+          <w:u w:val="single"/>
+        </w:rPr>
+        <w:t>id</w:t>
+      </w:r>
+      <w:r>
+        <w:rPr>
+          <w:rFonts w:ascii="Times New Roman" w:hAnsi="Times New Roman"/>
+          <w:sz w:val="40"/>
+          <w:szCs w:val="40"/>
+          <w:u w:val="single"/>
+        </w:rPr>
+        <w:t>Message</w:t>
+      </w:r>
+      <w:r>
+        <w:rPr>
+          <w:rFonts w:ascii="Times New Roman" w:hAnsi="Times New Roman"/>
+          <w:sz w:val="40"/>
+          <w:szCs w:val="40"/>
+        </w:rPr>
+        <w:t xml:space="preserve">, </w:t>
+      </w:r>
+      <w:r>
+        <w:rPr>
+          <w:rFonts w:ascii="Times New Roman" w:hAnsi="Times New Roman"/>
+          <w:sz w:val="40"/>
+          <w:szCs w:val="40"/>
+        </w:rPr>
+        <w:t>c</w:t>
+      </w:r>
+      <w:r>
+        <w:rPr>
+          <w:rFonts w:ascii="Times New Roman" w:hAnsi="Times New Roman"/>
+          <w:sz w:val="40"/>
+          <w:szCs w:val="40"/>
+        </w:rPr>
+        <w:t>ontent, temps</w:t>
+      </w:r>
+      <w:r>
+        <w:rPr>
+          <w:rFonts w:ascii="Times New Roman" w:hAnsi="Times New Roman"/>
+          <w:sz w:val="40"/>
+          <w:szCs w:val="40"/>
+        </w:rPr>
+        <w:t>Envoi</w:t>
+      </w:r>
+      <w:r>
+        <w:rPr>
+          <w:rFonts w:ascii="Times New Roman" w:hAnsi="Times New Roman"/>
+          <w:sz w:val="40"/>
+          <w:szCs w:val="40"/>
+        </w:rPr>
+        <w:t>)</w:t>
+      </w:r>
     </w:p>
     <w:p>
       <w:pPr>
@@ -46,25 +287,58 @@
           <w:sz w:val="40"/>
           <w:szCs w:val="40"/>
         </w:rPr>
-        <w:t>Utilisateurs (</w:t>
-      </w:r>
-      <w:r>
-        <w:rPr>
-          <w:rFonts w:ascii="Times New Roman" w:hAnsi="Times New Roman"/>
-          <w:sz w:val="40"/>
-          <w:szCs w:val="40"/>
-          <w:u w:val="single"/>
-        </w:rPr>
-        <w:t>id</w:t>
-      </w:r>
-      <w:r>
-        <w:rPr>
-          <w:rFonts w:ascii="Times New Roman" w:hAnsi="Times New Roman"/>
-          <w:sz w:val="40"/>
-          <w:szCs w:val="40"/>
-          <w:u w:val="single"/>
-        </w:rPr>
-        <w:t>Utilisateur</w:t>
+        <w:t>Localisation</w:t>
+      </w:r>
+      <w:r>
+        <w:rPr>
+          <w:rFonts w:ascii="Times New Roman" w:hAnsi="Times New Roman"/>
+          <w:sz w:val="40"/>
+          <w:szCs w:val="40"/>
+        </w:rPr>
+        <w:t>s</w:t>
+      </w:r>
+      <w:r>
+        <w:rPr>
+          <w:rFonts w:ascii="Times New Roman" w:hAnsi="Times New Roman"/>
+          <w:sz w:val="40"/>
+          <w:szCs w:val="40"/>
+        </w:rPr>
+        <w:t xml:space="preserve"> </w:t>
+      </w:r>
+      <w:r>
+        <w:rPr>
+          <w:rFonts w:ascii="Times New Roman" w:hAnsi="Times New Roman"/>
+          <w:sz w:val="40"/>
+          <w:szCs w:val="40"/>
+        </w:rPr>
+        <w:t>(</w:t>
+      </w:r>
+      <w:r>
+        <w:rPr>
+          <w:rFonts w:ascii="Times New Roman" w:hAnsi="Times New Roman"/>
+          <w:sz w:val="40"/>
+          <w:szCs w:val="40"/>
+          <w:u w:val="single"/>
+        </w:rPr>
+        <w:t>n</w:t>
+      </w:r>
+      <w:r>
+        <w:rPr>
+          <w:rFonts w:ascii="Times New Roman" w:hAnsi="Times New Roman"/>
+          <w:sz w:val="40"/>
+          <w:szCs w:val="40"/>
+          <w:u w:val="single"/>
+        </w:rPr>
+        <w:t>um</w:t>
+      </w:r>
+      <w:r>
+        <w:rPr>
+          <w:rFonts w:ascii="Times New Roman" w:hAnsi="Times New Roman"/>
+          <w:sz w:val="40"/>
+          <w:szCs w:val="40"/>
+          <w:u w:val="single"/>
+        </w:rPr>
+        <w:t>Local</w:t>
       </w:r>
       <w:r>
         <w:rPr>
@@ -88,7 +362,7 @@
           <w:sz w:val="40"/>
           <w:szCs w:val="40"/>
         </w:rPr>
-        <w:t>omUtilisateur</w:t>
+        <w:t>omLocal</w:t>
       </w:r>
       <w:r>
         <w:rPr>
@@ -104,15 +378,15 @@
           <w:sz w:val="40"/>
           <w:szCs w:val="40"/>
         </w:rPr>
-        <w:t>m</w:t>
-      </w:r>
-      <w:r>
-        <w:rPr>
-          <w:rFonts w:ascii="Times New Roman" w:hAnsi="Times New Roman"/>
-          <w:sz w:val="40"/>
-          <w:szCs w:val="40"/>
-        </w:rPr>
-        <w:t>otDePasse</w:t>
+        <w:t>r</w:t>
+      </w:r>
+      <w:r>
+        <w:rPr>
+          <w:rFonts w:ascii="Times New Roman" w:hAnsi="Times New Roman"/>
+          <w:sz w:val="40"/>
+          <w:szCs w:val="40"/>
+        </w:rPr>
+        <w:t>ayon</w:t>
       </w:r>
       <w:r>
         <w:rPr>
@@ -128,39 +402,23 @@
           <w:sz w:val="40"/>
           <w:szCs w:val="40"/>
         </w:rPr>
-        <w:t>s</w:t>
-      </w:r>
-      <w:r>
-        <w:rPr>
-          <w:rFonts w:ascii="Times New Roman" w:hAnsi="Times New Roman"/>
-          <w:sz w:val="40"/>
-          <w:szCs w:val="40"/>
-        </w:rPr>
-        <w:t xml:space="preserve">tatut, </w:t>
-      </w:r>
-      <w:r>
-        <w:rPr>
-          <w:rFonts w:ascii="Times New Roman" w:hAnsi="Times New Roman"/>
-          <w:sz w:val="40"/>
-          <w:szCs w:val="40"/>
-        </w:rPr>
-        <w:t>idProfil</w:t>
-      </w:r>
-      <w:r>
-        <w:rPr>
-          <w:rFonts w:ascii="Times New Roman" w:hAnsi="Times New Roman"/>
-          <w:sz w:val="40"/>
-          <w:szCs w:val="40"/>
-        </w:rPr>
-        <w:t xml:space="preserve">, </w:t>
-      </w:r>
-      <w:r>
-        <w:rPr>
-          <w:rFonts w:ascii="Times New Roman" w:hAnsi="Times New Roman"/>
-          <w:sz w:val="40"/>
-          <w:szCs w:val="40"/>
-        </w:rPr>
-        <w:t>#idProfil</w:t>
+        <w:t>code</w:t>
+      </w:r>
+      <w:r>
+        <w:rPr>
+          <w:rFonts w:ascii="Times New Roman" w:hAnsi="Times New Roman"/>
+          <w:sz w:val="40"/>
+          <w:szCs w:val="40"/>
+        </w:rPr>
+        <w:t>Posta</w:t>
+      </w:r>
+      <w:r>
+        <w:rPr>
+          <w:rFonts w:ascii="Times New Roman" w:hAnsi="Times New Roman"/>
+          <w:sz w:val="40"/>
+          <w:szCs w:val="40"/>
+        </w:rPr>
+        <w:t>l</w:t>
       </w:r>
       <w:r>
         <w:rPr>
@@ -182,10 +440,11 @@
       <w:r>
         <w:rPr>
           <w:rFonts w:ascii="Times New Roman" w:hAnsi="Times New Roman"/>
-          <w:sz w:val="40"/>
-          <w:szCs w:val="40"/>
-        </w:rPr>
-        <w:t>Messages</w:t>
+          <w:color w:val="000000" w:themeColor="text1"/>
+          <w:sz w:val="40"/>
+          <w:szCs w:val="40"/>
+        </w:rPr>
+        <w:t>Profil</w:t>
       </w:r>
       <w:r>
         <w:rPr>
@@ -210,16 +469,7 @@
           <w:szCs w:val="40"/>
           <w:u w:val="single"/>
         </w:rPr>
-        <w:t>id</w:t>
-      </w:r>
-      <w:r>
-        <w:rPr>
-          <w:rFonts w:ascii="Times New Roman" w:hAnsi="Times New Roman"/>
-          <w:sz w:val="40"/>
-          <w:szCs w:val="40"/>
-          <w:u w:val="single"/>
-        </w:rPr>
-        <w:t>Message</w:t>
+        <w:t>idProfil</w:t>
       </w:r>
       <w:r>
         <w:rPr>
@@ -235,23 +485,7 @@
           <w:sz w:val="40"/>
           <w:szCs w:val="40"/>
         </w:rPr>
-        <w:t>c</w:t>
-      </w:r>
-      <w:r>
-        <w:rPr>
-          <w:rFonts w:ascii="Times New Roman" w:hAnsi="Times New Roman"/>
-          <w:sz w:val="40"/>
-          <w:szCs w:val="40"/>
-        </w:rPr>
-        <w:t>ontent, temps</w:t>
-      </w:r>
-      <w:r>
-        <w:rPr>
-          <w:rFonts w:ascii="Times New Roman" w:hAnsi="Times New Roman"/>
-          <w:sz w:val="40"/>
-          <w:szCs w:val="40"/>
-        </w:rPr>
-        <w:t>Envoi</w:t>
+        <w:t>codeProfil, roleId</w:t>
       </w:r>
       <w:r>
         <w:rPr>
@@ -273,18 +507,11 @@
       <w:r>
         <w:rPr>
           <w:rFonts w:ascii="Times New Roman" w:hAnsi="Times New Roman"/>
-          <w:sz w:val="40"/>
-          <w:szCs w:val="40"/>
-        </w:rPr>
-        <w:t>Localisation</w:t>
-      </w:r>
-      <w:r>
-        <w:rPr>
-          <w:rFonts w:ascii="Times New Roman" w:hAnsi="Times New Roman"/>
-          <w:sz w:val="40"/>
-          <w:szCs w:val="40"/>
-        </w:rPr>
-        <w:t>s</w:t>
+          <w:color w:val="000000" w:themeColor="text1"/>
+          <w:sz w:val="40"/>
+          <w:szCs w:val="40"/>
+        </w:rPr>
+        <w:t>Group</w:t>
       </w:r>
       <w:r>
         <w:rPr>
@@ -309,110 +536,16 @@
           <w:szCs w:val="40"/>
           <w:u w:val="single"/>
         </w:rPr>
-        <w:t>n</w:t>
-      </w:r>
-      <w:r>
-        <w:rPr>
-          <w:rFonts w:ascii="Times New Roman" w:hAnsi="Times New Roman"/>
-          <w:sz w:val="40"/>
-          <w:szCs w:val="40"/>
-          <w:u w:val="single"/>
-        </w:rPr>
-        <w:t>um</w:t>
-      </w:r>
-      <w:r>
-        <w:rPr>
-          <w:rFonts w:ascii="Times New Roman" w:hAnsi="Times New Roman"/>
-          <w:sz w:val="40"/>
-          <w:szCs w:val="40"/>
-          <w:u w:val="single"/>
-        </w:rPr>
-        <w:t>Local</w:t>
-      </w:r>
-      <w:r>
-        <w:rPr>
-          <w:rFonts w:ascii="Times New Roman" w:hAnsi="Times New Roman"/>
-          <w:sz w:val="40"/>
-          <w:szCs w:val="40"/>
-        </w:rPr>
-        <w:t xml:space="preserve">, </w:t>
-      </w:r>
-      <w:proofErr w:type="spellStart"/>
-      <w:r>
-        <w:rPr>
-          <w:rFonts w:ascii="Times New Roman" w:hAnsi="Times New Roman"/>
-          <w:sz w:val="40"/>
-          <w:szCs w:val="40"/>
-        </w:rPr>
-        <w:t>n</w:t>
-      </w:r>
-      <w:r>
-        <w:rPr>
-          <w:rFonts w:ascii="Times New Roman" w:hAnsi="Times New Roman"/>
-          <w:sz w:val="40"/>
-          <w:szCs w:val="40"/>
-        </w:rPr>
-        <w:t>omLocal</w:t>
-      </w:r>
-      <w:proofErr w:type="spellEnd"/>
-      <w:r>
-        <w:rPr>
-          <w:rFonts w:ascii="Times New Roman" w:hAnsi="Times New Roman"/>
-          <w:sz w:val="40"/>
-          <w:szCs w:val="40"/>
-        </w:rPr>
-        <w:t xml:space="preserve">, </w:t>
-      </w:r>
-      <w:r>
-        <w:rPr>
-          <w:rFonts w:ascii="Times New Roman" w:hAnsi="Times New Roman"/>
-          <w:sz w:val="40"/>
-          <w:szCs w:val="40"/>
-        </w:rPr>
-        <w:t>r</w:t>
-      </w:r>
-      <w:r>
-        <w:rPr>
-          <w:rFonts w:ascii="Times New Roman" w:hAnsi="Times New Roman"/>
-          <w:sz w:val="40"/>
-          <w:szCs w:val="40"/>
-        </w:rPr>
-        <w:t>ayon</w:t>
-      </w:r>
-      <w:r>
-        <w:rPr>
-          <w:rFonts w:ascii="Times New Roman" w:hAnsi="Times New Roman"/>
-          <w:sz w:val="40"/>
-          <w:szCs w:val="40"/>
-        </w:rPr>
-        <w:t xml:space="preserve">, </w:t>
-      </w:r>
-      <w:proofErr w:type="spellStart"/>
-      <w:r>
-        <w:rPr>
-          <w:rFonts w:ascii="Times New Roman" w:hAnsi="Times New Roman"/>
-          <w:sz w:val="40"/>
-          <w:szCs w:val="40"/>
-        </w:rPr>
-        <w:t>code</w:t>
-      </w:r>
-      <w:r>
-        <w:rPr>
-          <w:rFonts w:ascii="Times New Roman" w:hAnsi="Times New Roman"/>
-          <w:sz w:val="40"/>
-          <w:szCs w:val="40"/>
-        </w:rPr>
-        <w:t>Posta</w:t>
-      </w:r>
-      <w:r>
-        <w:rPr>
-          <w:rFonts w:ascii="Times New Roman" w:hAnsi="Times New Roman"/>
-          <w:sz w:val="40"/>
-          <w:szCs w:val="40"/>
-        </w:rPr>
-        <w:t>l</w:t>
-      </w:r>
-      <w:proofErr w:type="spellEnd"/>
+        <w:t>idGroup</w:t>
+      </w:r>
+      <w:r>
+        <w:rPr>
+          <w:rFonts w:ascii="Times New Roman" w:hAnsi="Times New Roman"/>
+          <w:sz w:val="40"/>
+          <w:szCs w:val="40"/>
+        </w:rPr>
+        <w:t>, nomGroup</w:t>
+      </w:r>
       <w:r>
         <w:rPr>
           <w:rFonts w:ascii="Times New Roman" w:hAnsi="Times New Roman"/>
@@ -433,14 +566,16 @@
       <w:r>
         <w:rPr>
           <w:rFonts w:ascii="Times New Roman" w:hAnsi="Times New Roman"/>
-          <w:sz w:val="40"/>
-          <w:szCs w:val="40"/>
-        </w:rPr>
-        <w:t>Profil</w:t>
-      </w:r>
-      <w:r>
-        <w:rPr>
-          <w:rFonts w:ascii="Times New Roman" w:hAnsi="Times New Roman"/>
+          <w:color w:val="000000" w:themeColor="text1"/>
+          <w:sz w:val="40"/>
+          <w:szCs w:val="40"/>
+        </w:rPr>
+        <w:t>Contact</w:t>
+      </w:r>
+      <w:r>
+        <w:rPr>
+          <w:rFonts w:ascii="Times New Roman" w:hAnsi="Times New Roman"/>
+          <w:color w:val="000000" w:themeColor="text1"/>
           <w:sz w:val="40"/>
           <w:szCs w:val="40"/>
         </w:rPr>
@@ -461,7 +596,7 @@
           <w:szCs w:val="40"/>
           <w:u w:val="single"/>
         </w:rPr>
-        <w:t>idProfil</w:t>
+        <w:t>idContact</w:t>
       </w:r>
       <w:r>
         <w:rPr>
@@ -477,15 +612,15 @@
           <w:sz w:val="40"/>
           <w:szCs w:val="40"/>
         </w:rPr>
-        <w:t>codeProfil, roleId</w:t>
-      </w:r>
-      <w:r>
-        <w:rPr>
-          <w:rFonts w:ascii="Times New Roman" w:hAnsi="Times New Roman"/>
-          <w:sz w:val="40"/>
-          <w:szCs w:val="40"/>
-        </w:rPr>
-        <w:t>)</w:t>
+        <w:t>nomContact, idGroupContact</w:t>
+      </w:r>
+      <w:r>
+        <w:rPr>
+          <w:rFonts w:ascii="Times New Roman" w:hAnsi="Times New Roman"/>
+          <w:sz w:val="40"/>
+          <w:szCs w:val="40"/>
+        </w:rPr>
+        <w:t xml:space="preserve">, </w:t>
       </w:r>
     </w:p>
     <w:p>
@@ -501,130 +636,6 @@
           <w:rFonts w:ascii="Times New Roman" w:hAnsi="Times New Roman"/>
           <w:sz w:val="40"/>
           <w:szCs w:val="40"/>
-        </w:rPr>
-        <w:t>Group</w:t>
-      </w:r>
-      <w:r>
-        <w:rPr>
-          <w:rFonts w:ascii="Times New Roman" w:hAnsi="Times New Roman"/>
-          <w:sz w:val="40"/>
-          <w:szCs w:val="40"/>
-        </w:rPr>
-        <w:t xml:space="preserve"> </w:t>
-      </w:r>
-      <w:r>
-        <w:rPr>
-          <w:rFonts w:ascii="Times New Roman" w:hAnsi="Times New Roman"/>
-          <w:sz w:val="40"/>
-          <w:szCs w:val="40"/>
-        </w:rPr>
-        <w:t>(</w:t>
-      </w:r>
-      <w:r>
-        <w:rPr>
-          <w:rFonts w:ascii="Times New Roman" w:hAnsi="Times New Roman"/>
-          <w:sz w:val="40"/>
-          <w:szCs w:val="40"/>
-          <w:u w:val="single"/>
-        </w:rPr>
-        <w:t>idGroup</w:t>
-      </w:r>
-      <w:r>
-        <w:rPr>
-          <w:rFonts w:ascii="Times New Roman" w:hAnsi="Times New Roman"/>
-          <w:sz w:val="40"/>
-          <w:szCs w:val="40"/>
-        </w:rPr>
-        <w:t>, nomGroup</w:t>
-      </w:r>
-      <w:r>
-        <w:rPr>
-          <w:rFonts w:ascii="Times New Roman" w:hAnsi="Times New Roman"/>
-          <w:sz w:val="40"/>
-          <w:szCs w:val="40"/>
-        </w:rPr>
-        <w:t>)</w:t>
-      </w:r>
-    </w:p>
-    <w:p>
-      <w:pPr>
-        <w:rPr>
-          <w:rFonts w:ascii="Times New Roman" w:hAnsi="Times New Roman"/>
-          <w:sz w:val="40"/>
-          <w:szCs w:val="40"/>
-        </w:rPr>
-      </w:pPr>
-      <w:r>
-        <w:rPr>
-          <w:rFonts w:ascii="Times New Roman" w:hAnsi="Times New Roman"/>
-          <w:sz w:val="40"/>
-          <w:szCs w:val="40"/>
-        </w:rPr>
-        <w:t>Contact</w:t>
-      </w:r>
-      <w:r>
-        <w:rPr>
-          <w:rFonts w:ascii="Times New Roman" w:hAnsi="Times New Roman"/>
-          <w:sz w:val="40"/>
-          <w:szCs w:val="40"/>
-        </w:rPr>
-        <w:t xml:space="preserve"> </w:t>
-      </w:r>
-      <w:r>
-        <w:rPr>
-          <w:rFonts w:ascii="Times New Roman" w:hAnsi="Times New Roman"/>
-          <w:sz w:val="40"/>
-          <w:szCs w:val="40"/>
-        </w:rPr>
-        <w:t>(</w:t>
-      </w:r>
-      <w:r>
-        <w:rPr>
-          <w:rFonts w:ascii="Times New Roman" w:hAnsi="Times New Roman"/>
-          <w:sz w:val="40"/>
-          <w:szCs w:val="40"/>
-          <w:u w:val="single"/>
-        </w:rPr>
-        <w:t>idContact</w:t>
-      </w:r>
-      <w:r>
-        <w:rPr>
-          <w:rFonts w:ascii="Times New Roman" w:hAnsi="Times New Roman"/>
-          <w:sz w:val="40"/>
-          <w:szCs w:val="40"/>
-        </w:rPr>
-        <w:t xml:space="preserve">, </w:t>
-      </w:r>
-      <w:r>
-        <w:rPr>
-          <w:rFonts w:ascii="Times New Roman" w:hAnsi="Times New Roman"/>
-          <w:sz w:val="40"/>
-          <w:szCs w:val="40"/>
-        </w:rPr>
-        <w:t>nomContact, idGroupContact</w:t>
-      </w:r>
-      <w:r>
-        <w:rPr>
-          <w:rFonts w:ascii="Times New Roman" w:hAnsi="Times New Roman"/>
-          <w:sz w:val="40"/>
-          <w:szCs w:val="40"/>
-        </w:rPr>
-        <w:t xml:space="preserve">, </w:t>
-      </w:r>
-    </w:p>
-    <w:p>
-      <w:pPr>
-        <w:rPr>
-          <w:rFonts w:ascii="Times New Roman" w:hAnsi="Times New Roman"/>
-          <w:sz w:val="40"/>
-          <w:szCs w:val="40"/>
-        </w:rPr>
-      </w:pPr>
-      <w:r>
-        <w:rPr>
-          <w:rFonts w:ascii="Times New Roman" w:hAnsi="Times New Roman"/>
-          <w:sz w:val="40"/>
-          <w:szCs w:val="40"/>
           <w:u w:val="single"/>
         </w:rPr>
         <w:t>#</w:t>
@@ -636,25 +647,7 @@
           <w:szCs w:val="40"/>
           <w:u w:val="single"/>
         </w:rPr>
-        <w:t xml:space="preserve"> </w:t>
-      </w:r>
-      <w:r>
-        <w:rPr>
-          <w:rFonts w:ascii="Times New Roman" w:hAnsi="Times New Roman"/>
-          <w:sz w:val="40"/>
-          <w:szCs w:val="40"/>
-          <w:u w:val="single"/>
-        </w:rPr>
-        <w:t>idUtilisateur</w:t>
-      </w:r>
-      <w:r>
-        <w:rPr>
-          <w:rFonts w:ascii="Times New Roman" w:hAnsi="Times New Roman"/>
-          <w:sz w:val="40"/>
-          <w:szCs w:val="40"/>
-          <w:u w:val="single"/>
-        </w:rPr>
-        <w:t>,</w:t>
+        <w:t xml:space="preserve"> idUtilisateur,</w:t>
       </w:r>
       <w:r>
         <w:rPr>

</xml_diff>